<commit_message>
# Please enter the commit message for your changes. Lines starting # with '#' will be ignored, and an empty message aborts the commit. # # On branch main # Your branch is ahead of 'origin/main' by 1 commit. #   (use "git push" to publish your local commits) # # Changes to be committed: #	modified:   "Multi-agent Smart Hospital System \342\200\223 Graduation Project_Plan.docx" #	new file:   ~WRL2862.tmp #
</commit_message>
<xml_diff>
--- a/Multi-agent Smart Hospital System – Graduation Project_Plan.docx
+++ b/Multi-agent Smart Hospital System – Graduation Project_Plan.docx
@@ -4,7 +4,7 @@
   <w:body>
     <w:p>
       <w:pPr>
-        <w:jc w:val="right"/>
+        <w:jc w:val="center"/>
         <w:rPr>
           <w:b/>
           <w:bCs/>
@@ -22,7 +22,7 @@
     </w:p>
     <w:p>
       <w:pPr>
-        <w:jc w:val="right"/>
+        <w:jc w:val="center"/>
         <w:rPr>
           <w:lang w:bidi="ar-EG"/>
         </w:rPr>
@@ -71,7 +71,7 @@
           <w:lang w:bidi="ar-EG"/>
         </w:rPr>
         <w:pict w14:anchorId="2DCDDC5D">
-          <v:rect id="_x0000_i1355" style="width:0;height:1.5pt" o:hralign="center" o:hrstd="t" o:hr="t" fillcolor="#a0a0a0" stroked="f"/>
+          <v:rect id="_x0000_i1025" style="width:0;height:1.5pt" o:hralign="center" o:hrstd="t" o:hr="t" fillcolor="#a0a0a0" stroked="f"/>
         </w:pict>
       </w:r>
     </w:p>
@@ -495,7 +495,7 @@
           <w:lang w:bidi="ar-EG"/>
         </w:rPr>
         <w:pict w14:anchorId="4D8BB9BF">
-          <v:rect id="_x0000_i1356" style="width:0;height:1.5pt" o:hralign="center" o:hrstd="t" o:hr="t" fillcolor="#a0a0a0" stroked="f"/>
+          <v:rect id="_x0000_i1026" style="width:0;height:1.5pt" o:hralign="center" o:hrstd="t" o:hr="t" fillcolor="#a0a0a0" stroked="f"/>
         </w:pict>
       </w:r>
     </w:p>
@@ -993,12 +993,23 @@
           <w:lang w:bidi="ar-EG"/>
         </w:rPr>
       </w:pPr>
-      <w:r>
+    </w:p>
+    <w:p>
+      <w:pPr>
+        <w:jc w:val="right"/>
         <w:rPr>
           <w:b/>
           <w:bCs/>
           <w:lang w:bidi="ar-EG"/>
         </w:rPr>
+      </w:pPr>
+      <w:r>
+        <w:rPr>
+          <w:b/>
+          <w:bCs/>
+          <w:lang w:bidi="ar-EG"/>
+        </w:rPr>
+        <w:lastRenderedPageBreak/>
         <w:t>Core AI Technologies</w:t>
       </w:r>
     </w:p>
@@ -1019,7 +1030,6 @@
           <w:bCs/>
           <w:lang w:bidi="ar-EG"/>
         </w:rPr>
-        <w:lastRenderedPageBreak/>
         <w:t>LLMs</w:t>
       </w:r>
       <w:r>
@@ -1199,7 +1209,7 @@
           <w:lang w:bidi="ar-EG"/>
         </w:rPr>
         <w:pict w14:anchorId="0461A5B0">
-          <v:rect id="_x0000_i1357" style="width:0;height:1.5pt" o:hralign="center" o:hrstd="t" o:hr="t" fillcolor="#a0a0a0" stroked="f"/>
+          <v:rect id="_x0000_i1027" style="width:0;height:1.5pt" o:hralign="center" o:hrstd="t" o:hr="t" fillcolor="#a0a0a0" stroked="f"/>
         </w:pict>
       </w:r>
     </w:p>
@@ -1427,7 +1437,7 @@
           <w:lang w:bidi="ar-EG"/>
         </w:rPr>
         <w:pict w14:anchorId="311E077D">
-          <v:rect id="_x0000_i1358" style="width:0;height:1.5pt" o:hralign="center" o:hrstd="t" o:hr="t" fillcolor="#a0a0a0" stroked="f"/>
+          <v:rect id="_x0000_i1028" style="width:0;height:1.5pt" o:hralign="center" o:hrstd="t" o:hr="t" fillcolor="#a0a0a0" stroked="f"/>
         </w:pict>
       </w:r>
     </w:p>
@@ -1461,7 +1471,7 @@
           <w:lang w:bidi="ar-EG"/>
         </w:rPr>
         <w:pict w14:anchorId="681202E0">
-          <v:rect id="_x0000_i1359" style="width:0;height:1.5pt" o:hralign="center" o:hrstd="t" o:hr="t" fillcolor="#a0a0a0" stroked="f"/>
+          <v:rect id="_x0000_i1029" style="width:0;height:1.5pt" o:hralign="center" o:hrstd="t" o:hr="t" fillcolor="#a0a0a0" stroked="f"/>
         </w:pict>
       </w:r>
     </w:p>
@@ -1556,6 +1566,7 @@
         <w:rPr>
           <w:lang w:bidi="ar-EG"/>
         </w:rPr>
+        <w:lastRenderedPageBreak/>
         <w:t>Design the overall multi-agent system architecture</w:t>
       </w:r>
     </w:p>
@@ -1574,7 +1585,6 @@
         <w:rPr>
           <w:lang w:bidi="ar-EG"/>
         </w:rPr>
-        <w:lastRenderedPageBreak/>
         <w:t>Map syllabus topics to system components</w:t>
       </w:r>
     </w:p>
@@ -2165,6 +2175,7 @@
           <w:bCs/>
           <w:lang w:bidi="ar-EG"/>
         </w:rPr>
+        <w:lastRenderedPageBreak/>
         <w:t>Frontend</w:t>
       </w:r>
       <w:r>
@@ -2215,7 +2226,6 @@
           <w:bCs/>
           <w:lang w:bidi="ar-EG"/>
         </w:rPr>
-        <w:lastRenderedPageBreak/>
         <w:t>4. Ethical &amp; Safety Framework</w:t>
       </w:r>
     </w:p>
@@ -2582,7 +2592,7 @@
           <w:lang w:bidi="ar-EG"/>
         </w:rPr>
         <w:pict w14:anchorId="16053B9F">
-          <v:rect id="_x0000_i1360" style="width:0;height:1.5pt" o:hralign="center" o:hrstd="t" o:hr="t" fillcolor="#a0a0a0" stroked="f"/>
+          <v:rect id="_x0000_i1030" style="width:0;height:1.5pt" o:hralign="center" o:hrstd="t" o:hr="t" fillcolor="#a0a0a0" stroked="f"/>
         </w:pict>
       </w:r>
     </w:p>
@@ -2765,6 +2775,7 @@
         <w:rPr>
           <w:lang w:bidi="ar-EG"/>
         </w:rPr>
+        <w:lastRenderedPageBreak/>
         <w:t>WHO clinical guidelines</w:t>
       </w:r>
     </w:p>
@@ -2783,7 +2794,6 @@
         <w:rPr>
           <w:lang w:bidi="ar-EG"/>
         </w:rPr>
-        <w:lastRenderedPageBreak/>
         <w:t>NIH MedlinePlus resources</w:t>
       </w:r>
     </w:p>
@@ -3294,6 +3304,7 @@
         <w:rPr>
           <w:lang w:bidi="ar-EG"/>
         </w:rPr>
+        <w:lastRenderedPageBreak/>
         <w:t>FAISS for local development</w:t>
       </w:r>
     </w:p>
@@ -3312,7 +3323,6 @@
         <w:rPr>
           <w:lang w:bidi="ar-EG"/>
         </w:rPr>
-        <w:lastRenderedPageBreak/>
         <w:t>Pinecone for scalable deployment</w:t>
       </w:r>
     </w:p>
@@ -3914,6 +3924,7 @@
           <w:rFonts w:ascii="Segoe UI Emoji" w:hAnsi="Segoe UI Emoji" w:cs="Segoe UI Emoji"/>
           <w:lang w:bidi="ar-EG"/>
         </w:rPr>
+        <w:lastRenderedPageBreak/>
         <w:t>✅</w:t>
       </w:r>
       <w:r>
@@ -3948,9 +3959,8 @@
         <w:rPr>
           <w:lang w:bidi="ar-EG"/>
         </w:rPr>
-        <w:lastRenderedPageBreak/>
         <w:pict w14:anchorId="61CCF9FB">
-          <v:rect id="_x0000_i1361" style="width:0;height:1.5pt" o:hralign="center" o:hrstd="t" o:hr="t" fillcolor="#a0a0a0" stroked="f"/>
+          <v:rect id="_x0000_i1031" style="width:0;height:1.5pt" o:hralign="center" o:hrstd="t" o:hr="t" fillcolor="#a0a0a0" stroked="f"/>
         </w:pict>
       </w:r>
     </w:p>
@@ -4437,6 +4447,7 @@
         <w:rPr>
           <w:lang w:bidi="ar-EG"/>
         </w:rPr>
+        <w:lastRenderedPageBreak/>
         <w:t>Retrieve relevant clinical protocols</w:t>
       </w:r>
     </w:p>
@@ -4455,7 +4466,6 @@
         <w:rPr>
           <w:lang w:bidi="ar-EG"/>
         </w:rPr>
-        <w:lastRenderedPageBreak/>
         <w:t>Extract treatment recommendations</w:t>
       </w:r>
     </w:p>
@@ -4952,6 +4962,7 @@
         <w:rPr>
           <w:lang w:bidi="ar-EG"/>
         </w:rPr>
+        <w:lastRenderedPageBreak/>
         <w:t>Generate alerts (critical symptoms)</w:t>
       </w:r>
     </w:p>
@@ -4970,7 +4981,6 @@
         <w:rPr>
           <w:lang w:bidi="ar-EG"/>
         </w:rPr>
-        <w:lastRenderedPageBreak/>
         <w:t>Schedule follow-ups</w:t>
       </w:r>
     </w:p>
@@ -5529,6 +5539,7 @@
           <w:bCs/>
           <w:lang w:bidi="ar-EG"/>
         </w:rPr>
+        <w:lastRenderedPageBreak/>
         <w:t>State Management</w:t>
       </w:r>
       <w:r>
@@ -5577,7 +5588,6 @@
           <w:bCs/>
           <w:lang w:bidi="ar-EG"/>
         </w:rPr>
-        <w:lastRenderedPageBreak/>
         <w:t>Message Queue</w:t>
       </w:r>
       <w:r>
@@ -5816,7 +5826,7 @@
           <w:lang w:bidi="ar-EG"/>
         </w:rPr>
         <w:pict w14:anchorId="0F9F0D5E">
-          <v:rect id="_x0000_i1362" style="width:0;height:1.5pt" o:hralign="center" o:hrstd="t" o:hr="t" fillcolor="#a0a0a0" stroked="f"/>
+          <v:rect id="_x0000_i1032" style="width:0;height:1.5pt" o:hralign="center" o:hrstd="t" o:hr="t" fillcolor="#a0a0a0" stroked="f"/>
         </w:pict>
       </w:r>
     </w:p>
@@ -6125,6 +6135,7 @@
         <w:rPr>
           <w:lang w:bidi="ar-EG"/>
         </w:rPr>
+        <w:lastRenderedPageBreak/>
         <w:t>Use JSON mode for consistent format</w:t>
       </w:r>
     </w:p>
@@ -6143,7 +6154,6 @@
         <w:rPr>
           <w:lang w:bidi="ar-EG"/>
         </w:rPr>
-        <w:lastRenderedPageBreak/>
         <w:t>Validate required fields</w:t>
       </w:r>
     </w:p>
@@ -6640,6 +6650,7 @@
         <w:rPr>
           <w:lang w:bidi="ar-EG"/>
         </w:rPr>
+        <w:lastRenderedPageBreak/>
         <w:t xml:space="preserve">Build feedback loop: </w:t>
       </w:r>
     </w:p>
@@ -6658,7 +6669,6 @@
         <w:rPr>
           <w:lang w:bidi="ar-EG"/>
         </w:rPr>
-        <w:lastRenderedPageBreak/>
         <w:t>Error logging</w:t>
       </w:r>
     </w:p>
@@ -7177,6 +7187,7 @@
           <w:bCs/>
           <w:lang w:bidi="ar-EG"/>
         </w:rPr>
+        <w:lastRenderedPageBreak/>
         <w:t>Prompt Management</w:t>
       </w:r>
       <w:r>
@@ -7225,7 +7236,6 @@
           <w:bCs/>
           <w:lang w:bidi="ar-EG"/>
         </w:rPr>
-        <w:lastRenderedPageBreak/>
         <w:t>Fine-Tuning</w:t>
       </w:r>
       <w:r>
@@ -7498,7 +7508,7 @@
           <w:lang w:bidi="ar-EG"/>
         </w:rPr>
         <w:pict w14:anchorId="63D09A4D">
-          <v:rect id="_x0000_i1363" style="width:0;height:1.5pt" o:hralign="center" o:hrstd="t" o:hr="t" fillcolor="#a0a0a0" stroked="f"/>
+          <v:rect id="_x0000_i1033" style="width:0;height:1.5pt" o:hralign="center" o:hrstd="t" o:hr="t" fillcolor="#a0a0a0" stroked="f"/>
         </w:pict>
       </w:r>
     </w:p>
@@ -7847,6 +7857,7 @@
           <w:bCs/>
           <w:lang w:bidi="ar-EG"/>
         </w:rPr>
+        <w:lastRenderedPageBreak/>
         <w:t>Memory Retrieval</w:t>
       </w:r>
       <w:r>
@@ -7871,7 +7882,6 @@
         <w:rPr>
           <w:lang w:bidi="ar-EG"/>
         </w:rPr>
-        <w:lastRenderedPageBreak/>
         <w:t>Relevance-based recall</w:t>
       </w:r>
     </w:p>
@@ -8394,6 +8404,7 @@
         <w:rPr>
           <w:lang w:bidi="ar-EG"/>
         </w:rPr>
+        <w:lastRenderedPageBreak/>
         <w:t>Scheduling Agent assigns doctor</w:t>
       </w:r>
     </w:p>
@@ -8412,7 +8423,6 @@
         <w:rPr>
           <w:lang w:bidi="ar-EG"/>
         </w:rPr>
-        <w:lastRenderedPageBreak/>
         <w:t xml:space="preserve">Doctor Agent reviews and </w:t>
       </w:r>
       <w:proofErr w:type="gramStart"/>
@@ -9276,7 +9286,7 @@
           <w:lang w:bidi="ar-EG"/>
         </w:rPr>
         <w:pict w14:anchorId="54BC5CEE">
-          <v:rect id="_x0000_i1364" style="width:0;height:1.5pt" o:hralign="center" o:hrstd="t" o:hr="t" fillcolor="#a0a0a0" stroked="f"/>
+          <v:rect id="_x0000_i1034" style="width:0;height:1.5pt" o:hralign="center" o:hrstd="t" o:hr="t" fillcolor="#a0a0a0" stroked="f"/>
         </w:pict>
       </w:r>
     </w:p>
@@ -11574,7 +11584,7 @@
           <w:lang w:bidi="ar-EG"/>
         </w:rPr>
         <w:pict w14:anchorId="5945F1F2">
-          <v:rect id="_x0000_i1365" style="width:0;height:1.5pt" o:hralign="center" o:hrstd="t" o:hr="t" fillcolor="#a0a0a0" stroked="f"/>
+          <v:rect id="_x0000_i1035" style="width:0;height:1.5pt" o:hralign="center" o:hrstd="t" o:hr="t" fillcolor="#a0a0a0" stroked="f"/>
         </w:pict>
       </w:r>
     </w:p>
@@ -14144,7 +14154,7 @@
           <w:lang w:bidi="ar-EG"/>
         </w:rPr>
         <w:pict w14:anchorId="6B5FC8CC">
-          <v:rect id="_x0000_i1366" style="width:0;height:1.5pt" o:hralign="center" o:hrstd="t" o:hr="t" fillcolor="#a0a0a0" stroked="f"/>
+          <v:rect id="_x0000_i1036" style="width:0;height:1.5pt" o:hralign="center" o:hrstd="t" o:hr="t" fillcolor="#a0a0a0" stroked="f"/>
         </w:pict>
       </w:r>
     </w:p>
@@ -15116,7 +15126,7 @@
           <w:lang w:bidi="ar-EG"/>
         </w:rPr>
         <w:pict w14:anchorId="54A72BED">
-          <v:rect id="_x0000_i1367" style="width:0;height:1.5pt" o:hralign="center" o:hrstd="t" o:hr="t" fillcolor="#a0a0a0" stroked="f"/>
+          <v:rect id="_x0000_i1037" style="width:0;height:1.5pt" o:hralign="center" o:hrstd="t" o:hr="t" fillcolor="#a0a0a0" stroked="f"/>
         </w:pict>
       </w:r>
     </w:p>
@@ -16004,7 +16014,7 @@
           <w:lang w:bidi="ar-EG"/>
         </w:rPr>
         <w:pict w14:anchorId="2C4CF9A4">
-          <v:rect id="_x0000_i1368" style="width:0;height:1.5pt" o:hralign="center" o:hrstd="t" o:hr="t" fillcolor="#a0a0a0" stroked="f"/>
+          <v:rect id="_x0000_i1038" style="width:0;height:1.5pt" o:hralign="center" o:hrstd="t" o:hr="t" fillcolor="#a0a0a0" stroked="f"/>
         </w:pict>
       </w:r>
     </w:p>
@@ -16605,7 +16615,7 @@
           <w:lang w:bidi="ar-EG"/>
         </w:rPr>
         <w:pict w14:anchorId="2011DA8D">
-          <v:rect id="_x0000_i1369" style="width:0;height:1.5pt" o:hralign="center" o:hrstd="t" o:hr="t" fillcolor="#a0a0a0" stroked="f"/>
+          <v:rect id="_x0000_i1039" style="width:0;height:1.5pt" o:hralign="center" o:hrstd="t" o:hr="t" fillcolor="#a0a0a0" stroked="f"/>
         </w:pict>
       </w:r>
     </w:p>
@@ -16819,7 +16829,7 @@
           <w:lang w:bidi="ar-EG"/>
         </w:rPr>
         <w:pict w14:anchorId="67FA221F">
-          <v:rect id="_x0000_i1370" style="width:0;height:1.5pt" o:hralign="center" o:hrstd="t" o:hr="t" fillcolor="#a0a0a0" stroked="f"/>
+          <v:rect id="_x0000_i1040" style="width:0;height:1.5pt" o:hralign="center" o:hrstd="t" o:hr="t" fillcolor="#a0a0a0" stroked="f"/>
         </w:pict>
       </w:r>
     </w:p>
@@ -17388,7 +17398,7 @@
           <w:lang w:bidi="ar-EG"/>
         </w:rPr>
         <w:pict w14:anchorId="01FBE35F">
-          <v:rect id="_x0000_i1371" style="width:0;height:1.5pt" o:hralign="center" o:hrstd="t" o:hr="t" fillcolor="#a0a0a0" stroked="f"/>
+          <v:rect id="_x0000_i1041" style="width:0;height:1.5pt" o:hralign="center" o:hrstd="t" o:hr="t" fillcolor="#a0a0a0" stroked="f"/>
         </w:pict>
       </w:r>
     </w:p>
@@ -45705,6 +45715,7 @@
   <w:style w:type="character" w:default="1" w:styleId="a0">
     <w:name w:val="Default Paragraph Font"/>
     <w:uiPriority w:val="1"/>
+    <w:semiHidden/>
     <w:unhideWhenUsed/>
   </w:style>
   <w:style w:type="table" w:default="1" w:styleId="a1">

</xml_diff>